<commit_message>
update doc in ensemble alg
</commit_message>
<xml_diff>
--- a/doc/集成算法.docx
+++ b/doc/集成算法.docx
@@ -312,6 +312,21 @@
       <w:pPr>
         <w:rPr>
           <w:rFonts w:hint="eastAsia"/>
+          <w:lang w:val="en-US" w:eastAsia="zh-CN"/>
+        </w:rPr>
+      </w:pPr>
+      <w:r>
+        <w:rPr>
+          <w:rFonts w:hint="eastAsia"/>
+          <w:lang w:val="en-US" w:eastAsia="zh-CN"/>
+        </w:rPr>
+        <w:t>就机器学习算法来说，其泛化误差可以分解为两部分，偏差(bias)和方差(variance)。偏差指的是算法的期望预测与真实预测之间的偏差程度，体现了模型本身的拟合能力；方差衡量了训练集的变动导致学习性能的变换，刻画了数据扰动对模型性能的影响。在实际的应用过程中会发现，当模型越复杂时，对训练集的拟合效果就越好，模型的训练偏差就越小。如果换一组数据可能模型的变化就会很大，即模型的方差很大，所以得出的经验就是模型过于复杂会导致过拟合问题。当模型比较简单时，即使换测试数据，最后模型得到的结果差别不会很大，也就是说此时模型的方差很小。因此，模型复杂度与模型的偏差和方差存在一个约束关系，对于机器学习的研究有着一定的指导和参考意义。</w:t>
+      </w:r>
+    </w:p>
+    <w:p>
+      <w:pPr>
+        <w:rPr>
+          <w:rFonts w:hint="eastAsia"/>
         </w:rPr>
       </w:pPr>
       <w:r>
@@ -359,27 +374,6 @@
         </w:rPr>
         <w:t>然后通过对它们的预测进行加权投票来对新的数据点进行分类。以往的研究表明，集成通常比集成中的任何单个分类器更准确。</w:t>
       </w:r>
-    </w:p>
-    <w:p>
-      <w:pPr>
-        <w:rPr>
-          <w:rFonts w:hint="eastAsia"/>
-        </w:rPr>
-      </w:pPr>
-    </w:p>
-    <w:p>
-      <w:pPr>
-        <w:rPr>
-          <w:rFonts w:hint="eastAsia"/>
-        </w:rPr>
-      </w:pPr>
-    </w:p>
-    <w:p>
-      <w:pPr>
-        <w:rPr>
-          <w:rFonts w:hint="eastAsia"/>
-        </w:rPr>
-      </w:pPr>
     </w:p>
     <w:p>
       <w:pPr>
@@ -760,6 +754,63 @@
           <w:lang w:val="en-US" w:eastAsia="zh-CN"/>
         </w:rPr>
         <w:t>。</w:t>
+      </w:r>
+    </w:p>
+    <w:p>
+      <w:pPr>
+        <w:rPr>
+          <w:rFonts w:hint="eastAsia"/>
+          <w:lang w:val="en-US" w:eastAsia="zh-CN"/>
+        </w:rPr>
+      </w:pPr>
+      <w:r>
+        <w:rPr>
+          <w:rFonts w:hint="eastAsia"/>
+          <w:lang w:val="en-US" w:eastAsia="zh-CN"/>
+        </w:rPr>
+        <w:t>Boosting主要关注降低偏差，因此Boosting能基于泛化性能相当弱的学习器构建出很强的集成。Bagging主要关注降低方差，因此它在不剪枝的决策树、神经网络等学习器上效用更为明显</w:t>
+      </w:r>
+      <w:r>
+        <w:rPr>
+          <w:rFonts w:hint="eastAsia"/>
+          <w:lang w:val="en-US" w:eastAsia="zh-CN"/>
+        </w:rPr>
+        <w:fldChar w:fldCharType="begin"/>
+      </w:r>
+      <w:r>
+        <w:rPr>
+          <w:rFonts w:hint="eastAsia"/>
+          <w:lang w:val="en-US" w:eastAsia="zh-CN"/>
+        </w:rPr>
+        <w:instrText xml:space="preserve"> REF _Ref18863 \r \h </w:instrText>
+      </w:r>
+      <w:r>
+        <w:rPr>
+          <w:rFonts w:hint="eastAsia"/>
+          <w:lang w:val="en-US" w:eastAsia="zh-CN"/>
+        </w:rPr>
+        <w:fldChar w:fldCharType="separate"/>
+      </w:r>
+      <w:r>
+        <w:rPr>
+          <w:rFonts w:hint="eastAsia"/>
+          <w:lang w:val="en-US" w:eastAsia="zh-CN"/>
+        </w:rPr>
+        <w:t>[11]</w:t>
+      </w:r>
+      <w:r>
+        <w:rPr>
+          <w:rFonts w:hint="eastAsia"/>
+          <w:lang w:val="en-US" w:eastAsia="zh-CN"/>
+        </w:rPr>
+        <w:fldChar w:fldCharType="end"/>
+      </w:r>
+      <w:r>
+        <w:rPr>
+          <w:rFonts w:hint="eastAsia"/>
+          <w:lang w:val="en-US" w:eastAsia="zh-CN"/>
+        </w:rPr>
+        <w:t>。下面将主要对这两种集成方法中的代表算法进行介绍。</w:t>
       </w:r>
     </w:p>
     <w:p>
@@ -1025,7 +1076,7 @@
           <w:rFonts w:hint="eastAsia"/>
           <w:lang w:val="en-US" w:eastAsia="zh-CN"/>
         </w:rPr>
-        <w:t>集成的基础上，进一步在决策树的训练过程中引入了随机属性选择，属于Bagging算法的一种衍生算法。RF算法在模型训练过程中，采用了将属性集合作为模型训练的一个新增超参数的想法，即从节点属性集合M中随机选取k个属性的子集，然后再从这个子集中选择一个最优属性用于决策树构建。RF算法由于输入数据是随机的从整体的训练样本数据中选取的一部分作为决策树的训练，而且是有放回的选取，此外又引入了随机特征作为构建决策树的方法，这两个随机性的引入使得RF能够有效的避免过拟合现象的出现，而且还具有很好的抗噪声能力。同时RF还具备实现简单，处理高维数据时无需做特征选择等优点，但不足的地方时对噪声比较敏感。</w:t>
+        <w:t>集成的基础上，进一步在决策树的训练过程中引入了随机属性选择，属于Bagging算法的一种衍生算法。RF算法在模型训练过程中，采用了将属性集合作为模型训练的一个新增超参数的想法，即从节点属性集合M中随机选取k个属性的子集，然后再从这个子集中选择一个最优属性用于决策树构建。RF算法由于输入数据是随机的从整体的训练样本数据中选取的一部分作为决策树的训练，而且是有放回的选取，此外又引入了随机特征作为构建决策树的方法，这两个随机性的引入使得RF能够有效的避免过拟合现象的出现，而且还具有很好的抗噪声能力。同时RF还具备实现简单，处理高维数据时无需做特征选择等优点，但不足的地方是对噪声比较敏感，对分类问题比较好，但回归问题比较差。</w:t>
       </w:r>
     </w:p>
     <w:p>
@@ -1209,7 +1260,20 @@
         <w:rPr>
           <w:lang w:val="en-US" w:eastAsia="zh-CN"/>
         </w:rPr>
-        <w:t>根据按成功度加权组合得到</w:t>
+        <w:t>根据按</w:t>
+      </w:r>
+      <w:r>
+        <w:rPr>
+          <w:rFonts w:hint="eastAsia"/>
+          <w:lang w:val="en-US" w:eastAsia="zh-CN"/>
+        </w:rPr>
+        <w:t>准确率</w:t>
+      </w:r>
+      <w:r>
+        <w:rPr>
+          <w:lang w:val="en-US" w:eastAsia="zh-CN"/>
+        </w:rPr>
+        <w:t>加权组合得到</w:t>
       </w:r>
       <w:r>
         <w:rPr>
@@ -1235,6 +1299,32 @@
         <w:rPr>
           <w:lang w:val="en-US" w:eastAsia="zh-CN"/>
         </w:rPr>
+        <w:t>Boosting 算法是一种加法模型</w:t>
+      </w:r>
+      <w:r>
+        <w:rPr>
+          <w:rFonts w:hint="eastAsia"/>
+          <w:lang w:val="en-US" w:eastAsia="zh-CN"/>
+        </w:rPr>
+        <w:t>(</w:t>
+      </w:r>
+      <w:r>
+        <w:rPr>
+          <w:lang w:val="en-US" w:eastAsia="zh-CN"/>
+        </w:rPr>
+        <w:t>additive training</w:t>
+      </w:r>
+      <w:r>
+        <w:rPr>
+          <w:rFonts w:hint="eastAsia"/>
+          <w:lang w:val="en-US" w:eastAsia="zh-CN"/>
+        </w:rPr>
+        <w:t>)，</w:t>
+      </w:r>
+      <w:r>
+        <w:rPr>
+          <w:lang w:val="en-US" w:eastAsia="zh-CN"/>
+        </w:rPr>
         <w:t>由于引入了逐步改进的思想，重要属性会被加权，这也符合人的直觉。一般来说，它的效果会比Bagging好一些。由于新模型是在旧模型的基本上建立的，</w:t>
       </w:r>
       <w:r>
@@ -1258,13 +1348,22 @@
         <w:t>下面给出的是Boosting算法的结构图。</w:t>
       </w:r>
     </w:p>
-    <w:p>
-      <w:r>
+    <w:p/>
+    <w:p>
+      <w:pPr>
+        <w:rPr>
+          <w:lang w:val="en-US" w:eastAsia="zh-CN"/>
+        </w:rPr>
+      </w:pPr>
+      <w:r>
+        <w:rPr>
+          <w:lang w:val="en-US" w:eastAsia="zh-CN"/>
+        </w:rPr>
         <w:drawing>
           <wp:inline distT="0" distB="0" distL="114300" distR="114300">
-            <wp:extent cx="5268595" cy="3049905"/>
-            <wp:effectExtent l="0" t="0" r="1905" b="10795"/>
-            <wp:docPr id="2" name="图片 2"/>
+            <wp:extent cx="4537075" cy="2562860"/>
+            <wp:effectExtent l="0" t="0" r="9525" b="2540"/>
+            <wp:docPr id="24" name="图片 24" descr="boosting"/>
             <wp:cNvGraphicFramePr>
               <a:graphicFrameLocks xmlns:a="http://schemas.openxmlformats.org/drawingml/2006/main" noChangeAspect="1"/>
             </wp:cNvGraphicFramePr>
@@ -1272,7 +1371,7 @@
               <a:graphicData uri="http://schemas.openxmlformats.org/drawingml/2006/picture">
                 <pic:pic xmlns:pic="http://schemas.openxmlformats.org/drawingml/2006/picture">
                   <pic:nvPicPr>
-                    <pic:cNvPr id="2" name="图片 2"/>
+                    <pic:cNvPr id="24" name="图片 24" descr="boosting"/>
                     <pic:cNvPicPr>
                       <a:picLocks noChangeAspect="1"/>
                     </pic:cNvPicPr>
@@ -1286,15 +1385,11 @@
                   <pic:spPr>
                     <a:xfrm>
                       <a:off x="0" y="0"/>
-                      <a:ext cx="5268595" cy="3049905"/>
+                      <a:ext cx="4537075" cy="2562860"/>
                     </a:xfrm>
                     <a:prstGeom prst="rect">
                       <a:avLst/>
                     </a:prstGeom>
-                    <a:noFill/>
-                    <a:ln w="9525">
-                      <a:noFill/>
-                    </a:ln>
                   </pic:spPr>
                 </pic:pic>
               </a:graphicData>
@@ -1305,13 +1400,6 @@
     </w:p>
     <w:p>
       <w:pPr>
-        <w:rPr>
-          <w:lang w:val="en-US" w:eastAsia="zh-CN"/>
-        </w:rPr>
-      </w:pPr>
-    </w:p>
-    <w:p>
-      <w:pPr>
         <w:pStyle w:val="5"/>
         <w:ind w:firstLine="0"/>
         <w:rPr>
@@ -1335,6 +1423,21 @@
           <w:lang w:val="en-US" w:eastAsia="zh-CN"/>
         </w:rPr>
       </w:pPr>
+      <w:bookmarkStart w:id="4" w:name="OLE_LINK5"/>
+      <w:r>
+        <w:rPr>
+          <w:lang w:val="en-US" w:eastAsia="zh-CN"/>
+        </w:rPr>
+        <w:t>Adaptive Boosting</w:t>
+      </w:r>
+      <w:bookmarkEnd w:id="4"/>
+      <w:r>
+        <w:rPr>
+          <w:rFonts w:hint="eastAsia"/>
+          <w:lang w:val="en-US" w:eastAsia="zh-CN"/>
+        </w:rPr>
+        <w:t>(</w:t>
+      </w:r>
       <w:r>
         <w:rPr>
           <w:lang w:val="en-US" w:eastAsia="zh-CN"/>
@@ -1346,7 +1449,7 @@
           <w:rFonts w:hint="eastAsia"/>
           <w:lang w:val="en-US" w:eastAsia="zh-CN"/>
         </w:rPr>
-        <w:t>算法是</w:t>
+        <w:t>)算法是</w:t>
       </w:r>
       <w:r>
         <w:rPr>
@@ -1378,10 +1481,21 @@
         <w:rPr>
           <w:lang w:val="en-US" w:eastAsia="zh-CN"/>
         </w:rPr>
-        <w:t>它对分类错误属性的给予更大权重，再做下次迭代，直到收敛。</w:t>
-      </w:r>
-      <w:bookmarkStart w:id="15" w:name="_GoBack"/>
-      <w:bookmarkEnd w:id="15"/>
+        <w:t>它对分类错误属性的给予更大权重，再做下次迭代，直到达到某个预定的足够小的错误率或达到预先指定的最大迭代次数</w:t>
+      </w:r>
+      <w:r>
+        <w:rPr>
+          <w:rFonts w:hint="eastAsia"/>
+          <w:lang w:val="en-US" w:eastAsia="zh-CN"/>
+        </w:rPr>
+        <w:t>，则完成对新的弱分类器的训练</w:t>
+      </w:r>
+      <w:r>
+        <w:rPr>
+          <w:lang w:val="en-US" w:eastAsia="zh-CN"/>
+        </w:rPr>
+        <w:t>。</w:t>
+      </w:r>
       <w:r>
         <w:rPr>
           <w:rFonts w:hint="eastAsia"/>
@@ -1443,28 +1557,298 @@
     <w:p>
       <w:pPr>
         <w:rPr>
-          <w:lang w:val="en-US" w:eastAsia="zh-CN"/>
-        </w:rPr>
-      </w:pPr>
-    </w:p>
-    <w:p>
-      <w:pPr>
-        <w:rPr>
-          <w:lang w:val="en-US" w:eastAsia="zh-CN"/>
-        </w:rPr>
-      </w:pPr>
-    </w:p>
-    <w:p>
-      <w:pPr>
-        <w:rPr>
-          <w:lang w:val="en-US" w:eastAsia="zh-CN"/>
-        </w:rPr>
-      </w:pPr>
-      <w:r>
-        <w:rPr>
-          <w:lang w:val="en-US" w:eastAsia="zh-CN"/>
-        </w:rPr>
-        <w:t>AdaBoost是一个相对简单的Boosting算法，可以自己写代码实现，常见的做法是基模型用单层分类器实现，桩对应当前最适合划分的属性值位置。</w:t>
+          <w:rFonts w:hint="eastAsia"/>
+          <w:lang w:val="en-US" w:eastAsia="zh-CN"/>
+        </w:rPr>
+      </w:pPr>
+      <w:r>
+        <w:rPr>
+          <w:lang w:val="en-US" w:eastAsia="zh-CN"/>
+        </w:rPr>
+        <w:t>AdaBoost</w:t>
+      </w:r>
+      <w:r>
+        <w:rPr>
+          <w:rFonts w:hint="eastAsia"/>
+          <w:lang w:val="en-US" w:eastAsia="zh-CN"/>
+        </w:rPr>
+        <w:t>算法的优点在于实现简单，不用担心过拟合问题。</w:t>
+      </w:r>
+      <w:r>
+        <w:rPr>
+          <w:lang w:val="en-US" w:eastAsia="zh-CN"/>
+        </w:rPr>
+        <w:t>常见的</w:t>
+      </w:r>
+      <w:r>
+        <w:rPr>
+          <w:rFonts w:hint="eastAsia"/>
+          <w:lang w:val="en-US" w:eastAsia="zh-CN"/>
+        </w:rPr>
+        <w:t>实现方式</w:t>
+      </w:r>
+      <w:r>
+        <w:rPr>
+          <w:lang w:val="en-US" w:eastAsia="zh-CN"/>
+        </w:rPr>
+        <w:t>是基模型用单层分类器实现，</w:t>
+      </w:r>
+      <w:r>
+        <w:rPr>
+          <w:rFonts w:hint="eastAsia"/>
+          <w:lang w:val="en-US" w:eastAsia="zh-CN"/>
+        </w:rPr>
+        <w:t>节点</w:t>
+      </w:r>
+      <w:r>
+        <w:rPr>
+          <w:lang w:val="en-US" w:eastAsia="zh-CN"/>
+        </w:rPr>
+        <w:t>对应当前最适合划分的属性值位置。</w:t>
+      </w:r>
+      <w:r>
+        <w:rPr>
+          <w:rFonts w:hint="eastAsia"/>
+          <w:lang w:val="en-US" w:eastAsia="zh-CN"/>
+        </w:rPr>
+        <w:t>由于Boosting算法本身都会存在对噪声异常点比较敏感，串行执行速度慢的问题。AdaBoost算法除了这些问题之外，还需要注意的地方就是存在的一个超参数会造成优化过程中陷入局部最优解的情况，不能保证是最优解，因此在具体实现AdaBoost算法的时候需要注意这些问题。</w:t>
+      </w:r>
+    </w:p>
+    <w:p>
+      <w:pPr>
+        <w:rPr>
+          <w:rFonts w:hint="eastAsia"/>
+          <w:lang w:val="en-US" w:eastAsia="zh-CN"/>
+        </w:rPr>
+      </w:pPr>
+      <w:r>
+        <w:rPr>
+          <w:rFonts w:hint="eastAsia"/>
+          <w:lang w:val="en-US" w:eastAsia="zh-CN"/>
+        </w:rPr>
+        <w:t>GBDT(Gradient Boost Decision Tree)，是一种基于迭代累加的决策树算法，通过构造一组弱的学习器，并把多棵决策树结果累加作为最终的预测输出。与AdaBoost相比，GBDT每一次的计算都是为了减少上一次的残差，进而在残差减少(负梯度)的方向上建立一个新的模型。从数学意义上讲，GBDT是在函数空间中利用梯度下降法进行优化的一种集成算法。</w:t>
+      </w:r>
+    </w:p>
+    <w:p>
+      <w:pPr>
+        <w:rPr>
+          <w:rFonts w:hint="eastAsia"/>
+          <w:lang w:val="en-US" w:eastAsia="zh-CN"/>
+        </w:rPr>
+      </w:pPr>
+      <w:r>
+        <w:rPr>
+          <w:rFonts w:hint="eastAsia"/>
+          <w:lang w:val="en-US" w:eastAsia="zh-CN"/>
+        </w:rPr>
+        <w:t> GBDT的优点主要来自于它的非线性变换比较多，因此具有较强的表达能力，而且不需要做复杂的特征工程和特征变换。不足的的地方也是来自于Boosting算法固有的几个问题，串行速度慢。</w:t>
+      </w:r>
+    </w:p>
+    <w:p>
+      <w:pPr>
+        <w:rPr>
+          <w:rFonts w:hint="eastAsia"/>
+          <w:lang w:val="en-US" w:eastAsia="zh-CN"/>
+        </w:rPr>
+      </w:pPr>
+      <w:r>
+        <w:rPr>
+          <w:rFonts w:hint="eastAsia"/>
+          <w:lang w:val="en-US" w:eastAsia="zh-CN"/>
+        </w:rPr>
+        <w:t>下面是GBDT算法流程图：</w:t>
+      </w:r>
+    </w:p>
+    <w:p>
+      <w:pPr>
+        <w:rPr>
+          <w:rFonts w:hint="eastAsia"/>
+          <w:lang w:val="en-US" w:eastAsia="zh-CN"/>
+        </w:rPr>
+      </w:pPr>
+      <w:r>
+        <w:drawing>
+          <wp:inline distT="0" distB="0" distL="114300" distR="114300">
+            <wp:extent cx="4419600" cy="3048000"/>
+            <wp:effectExtent l="0" t="0" r="0" b="0"/>
+            <wp:docPr id="4" name="图片 1"/>
+            <wp:cNvGraphicFramePr>
+              <a:graphicFrameLocks xmlns:a="http://schemas.openxmlformats.org/drawingml/2006/main" noChangeAspect="1"/>
+            </wp:cNvGraphicFramePr>
+            <a:graphic xmlns:a="http://schemas.openxmlformats.org/drawingml/2006/main">
+              <a:graphicData uri="http://schemas.openxmlformats.org/drawingml/2006/picture">
+                <pic:pic xmlns:pic="http://schemas.openxmlformats.org/drawingml/2006/picture">
+                  <pic:nvPicPr>
+                    <pic:cNvPr id="4" name="图片 1"/>
+                    <pic:cNvPicPr>
+                      <a:picLocks noChangeAspect="1"/>
+                    </pic:cNvPicPr>
+                  </pic:nvPicPr>
+                  <pic:blipFill>
+                    <a:blip r:embed="rId7"/>
+                    <a:stretch>
+                      <a:fillRect/>
+                    </a:stretch>
+                  </pic:blipFill>
+                  <pic:spPr>
+                    <a:xfrm>
+                      <a:off x="0" y="0"/>
+                      <a:ext cx="4419600" cy="3048000"/>
+                    </a:xfrm>
+                    <a:prstGeom prst="rect">
+                      <a:avLst/>
+                    </a:prstGeom>
+                    <a:noFill/>
+                    <a:ln w="9525">
+                      <a:noFill/>
+                    </a:ln>
+                  </pic:spPr>
+                </pic:pic>
+              </a:graphicData>
+            </a:graphic>
+          </wp:inline>
+        </w:drawing>
+      </w:r>
+    </w:p>
+    <w:p>
+      <w:pPr>
+        <w:rPr>
+          <w:rFonts w:hint="eastAsia"/>
+          <w:lang w:val="en-US" w:eastAsia="zh-CN"/>
+        </w:rPr>
+      </w:pPr>
+    </w:p>
+    <w:p>
+      <w:pPr>
+        <w:rPr>
+          <w:rFonts w:hint="eastAsia"/>
+          <w:lang w:val="en-US" w:eastAsia="zh-CN"/>
+        </w:rPr>
+      </w:pPr>
+    </w:p>
+    <w:p>
+      <w:pPr>
+        <w:rPr>
+          <w:rFonts w:hint="eastAsia"/>
+          <w:lang w:val="en-US" w:eastAsia="zh-CN"/>
+        </w:rPr>
+      </w:pPr>
+    </w:p>
+    <w:p>
+      <w:pPr>
+        <w:rPr>
+          <w:rFonts w:hint="eastAsia"/>
+          <w:lang w:val="en-US" w:eastAsia="zh-CN"/>
+        </w:rPr>
+      </w:pPr>
+      <w:r>
+        <w:rPr>
+          <w:rFonts w:hint="eastAsia"/>
+          <w:lang w:val="en-US" w:eastAsia="zh-CN"/>
+        </w:rPr>
+        <w:t>XGBoost（eXtreme Gradient Boosting）可以说是加强版本的Boosting算法,其中Extreme是极致的意思,主要体现在工程设计层面,包括并发的程序执行,贪心的排序操作等，因此XGBoost算法在各大比赛中展现了强大的威力。</w:t>
+      </w:r>
+      <w:bookmarkStart w:id="16" w:name="_GoBack"/>
+      <w:bookmarkEnd w:id="16"/>
+    </w:p>
+    <w:p>
+      <w:pPr>
+        <w:rPr>
+          <w:rFonts w:hint="eastAsia"/>
+          <w:lang w:val="en-US" w:eastAsia="zh-CN"/>
+        </w:rPr>
+      </w:pPr>
+      <w:r>
+        <w:rPr>
+          <w:rFonts w:hint="eastAsia"/>
+          <w:lang w:val="en-US" w:eastAsia="zh-CN"/>
+        </w:rPr>
+        <w:t>XGBoost在函数空间中用牛顿法进行优化，与GBDT相比，一个是一阶泰勒公式展开，而另一个是二阶的泰勒公式展开。</w:t>
+      </w:r>
+    </w:p>
+    <w:p>
+      <w:pPr>
+        <w:rPr>
+          <w:rFonts w:hint="eastAsia"/>
+          <w:lang w:val="en-US" w:eastAsia="zh-CN"/>
+        </w:rPr>
+      </w:pPr>
+    </w:p>
+    <w:p>
+      <w:pPr>
+        <w:rPr>
+          <w:rFonts w:hint="eastAsia"/>
+          <w:lang w:val="en-US" w:eastAsia="zh-CN"/>
+        </w:rPr>
+      </w:pPr>
+      <w:r>
+        <w:rPr>
+          <w:rFonts w:hint="eastAsia"/>
+          <w:lang w:val="en-US" w:eastAsia="zh-CN"/>
+        </w:rPr>
+        <w:t>XGBoost在目标函数中引入了正则项，效果体现在对每棵回归树的复杂度进行了惩罚，由于系统的复杂度可以用树的深度，内部节点个数，叶子节点个数，叶节点分数等来衡量，这样做就把树模型复杂度的问题加到了优化目标当中，在项目实测中使用发现，XGBoost的训练速度要远远快于传统的GBDT实现。此外，这样还可以使得XGBoost训练出来的模型不容易产生过拟合。</w:t>
+      </w:r>
+    </w:p>
+    <w:p>
+      <w:pPr>
+        <w:rPr>
+          <w:rFonts w:hint="eastAsia"/>
+          <w:lang w:val="en-US" w:eastAsia="zh-CN"/>
+        </w:rPr>
+      </w:pPr>
+    </w:p>
+    <w:p>
+      <w:pPr>
+        <w:rPr>
+          <w:rFonts w:hint="eastAsia"/>
+          <w:lang w:val="en-US" w:eastAsia="zh-CN"/>
+        </w:rPr>
+      </w:pPr>
+      <w:r>
+        <w:rPr>
+          <w:rFonts w:hint="eastAsia"/>
+          <w:lang w:val="en-US" w:eastAsia="zh-CN"/>
+        </w:rPr>
+        <w:t>传统GBDT以CART作为基分类器，XGBoost还支持线性分类器，这个时候XGBoost相当于带L1和L2正则化项的分类问题或者回归问题。</w:t>
+      </w:r>
+    </w:p>
+    <w:p>
+      <w:pPr>
+        <w:rPr>
+          <w:rFonts w:hint="eastAsia"/>
+          <w:lang w:val="en-US" w:eastAsia="zh-CN"/>
+        </w:rPr>
+      </w:pPr>
+    </w:p>
+    <w:p>
+      <w:pPr>
+        <w:rPr>
+          <w:rFonts w:hint="eastAsia"/>
+          <w:lang w:val="en-US" w:eastAsia="zh-CN"/>
+        </w:rPr>
+      </w:pPr>
+    </w:p>
+    <w:p>
+      <w:pPr>
+        <w:rPr>
+          <w:rFonts w:hint="eastAsia"/>
+          <w:lang w:val="en-US" w:eastAsia="zh-CN"/>
+        </w:rPr>
+      </w:pPr>
+    </w:p>
+    <w:p>
+      <w:pPr>
+        <w:rPr>
+          <w:rFonts w:hint="eastAsia"/>
+          <w:lang w:val="en-US" w:eastAsia="zh-CN"/>
+        </w:rPr>
+      </w:pPr>
+      <w:r>
+        <w:rPr>
+          <w:rFonts w:hint="eastAsia"/>
+          <w:lang w:val="en-US" w:eastAsia="zh-CN"/>
+        </w:rPr>
+        <w:t>XGBoost与GBDT在boosting策略上类似，区别在于GBDT旨在通过不断加入新的树最快速度降低残差，而XGBoost则可以人为定义损失函数(可以是最小平方差、logistic loss function、hinge loss function或者人为定义的loss function)，只需要知道该loss function对参数的一阶、二阶导数便可以进行boosting，其进一步增大了模型的泛化能力，其贪婪法寻找添加树的结构以及loss function中的损失函数与正则项等一系列策略也使得XGBoost预测更准确。</w:t>
       </w:r>
     </w:p>
     <w:p>
@@ -1668,8 +2052,8 @@
           <w:lang w:val="en-US" w:eastAsia="zh-CN"/>
         </w:rPr>
       </w:pPr>
-      <w:bookmarkStart w:id="4" w:name="_Ref17898"/>
-      <w:bookmarkStart w:id="5" w:name="_Ref1577"/>
+      <w:bookmarkStart w:id="5" w:name="_Ref17898"/>
+      <w:bookmarkStart w:id="6" w:name="_Ref1577"/>
       <w:r>
         <w:rPr>
           <w:rFonts w:hint="default" w:ascii="Times New Roman" w:hAnsi="Times New Roman" w:cs="Times New Roman"/>
@@ -1679,7 +2063,7 @@
         </w:rPr>
         <w:t>LeCun Y, Bengio Y, Hinton G. Deep learning[J]. nature, 2015, 521(7553): 436.</w:t>
       </w:r>
-      <w:bookmarkEnd w:id="4"/>
+      <w:bookmarkEnd w:id="5"/>
     </w:p>
     <w:p>
       <w:pPr>
@@ -1695,7 +2079,7 @@
           <w:lang w:val="en-US" w:eastAsia="zh-CN"/>
         </w:rPr>
       </w:pPr>
-      <w:bookmarkStart w:id="6" w:name="_Ref17714"/>
+      <w:bookmarkStart w:id="7" w:name="_Ref17714"/>
       <w:r>
         <w:rPr>
           <w:rFonts w:hint="default" w:ascii="Times New Roman" w:hAnsi="Times New Roman" w:cs="Times New Roman"/>
@@ -1705,7 +2089,7 @@
         </w:rPr>
         <w:t>Goodfellow I, Bengio Y, Courville A, et al. Deep learning[M]. Cambridge: MIT press, 2016.</w:t>
       </w:r>
-      <w:bookmarkEnd w:id="6"/>
+      <w:bookmarkEnd w:id="7"/>
     </w:p>
     <w:p>
       <w:pPr>
@@ -1721,7 +2105,7 @@
           <w:lang w:val="en-US" w:eastAsia="zh-CN"/>
         </w:rPr>
       </w:pPr>
-      <w:bookmarkStart w:id="7" w:name="_Ref19211"/>
+      <w:bookmarkStart w:id="8" w:name="_Ref19211"/>
       <w:r>
         <w:rPr>
           <w:rFonts w:hint="default" w:ascii="Times New Roman" w:hAnsi="Times New Roman" w:cs="Times New Roman"/>
@@ -1731,7 +2115,7 @@
         </w:rPr>
         <w:t>Robert C. Machine learning, a probabilistic perspective[J]. 2014.</w:t>
       </w:r>
-      <w:bookmarkEnd w:id="7"/>
+      <w:bookmarkEnd w:id="8"/>
     </w:p>
     <w:p>
       <w:pPr>
@@ -1747,7 +2131,7 @@
           <w:lang w:val="en-US" w:eastAsia="zh-CN"/>
         </w:rPr>
       </w:pPr>
-      <w:bookmarkStart w:id="8" w:name="_Ref20815"/>
+      <w:bookmarkStart w:id="9" w:name="_Ref20815"/>
       <w:r>
         <w:rPr>
           <w:rFonts w:hint="default" w:ascii="Times New Roman" w:hAnsi="Times New Roman" w:cs="Times New Roman"/>
@@ -1757,8 +2141,8 @@
         </w:rPr>
         <w:t>Dietterich T G. Ensemble methods in machine learning[C]//International workshop on multiple classifier systems. Springer, Berlin, Heidelberg, 2000: 1-15.</w:t>
       </w:r>
-      <w:bookmarkEnd w:id="5"/>
-      <w:bookmarkEnd w:id="8"/>
+      <w:bookmarkEnd w:id="6"/>
+      <w:bookmarkEnd w:id="9"/>
     </w:p>
     <w:p>
       <w:pPr>
@@ -1774,7 +2158,7 @@
           <w:lang w:val="en-US" w:eastAsia="zh-CN"/>
         </w:rPr>
       </w:pPr>
-      <w:bookmarkStart w:id="9" w:name="_Ref23326"/>
+      <w:bookmarkStart w:id="10" w:name="_Ref23326"/>
       <w:r>
         <w:rPr>
           <w:rFonts w:hint="default" w:ascii="Times New Roman" w:hAnsi="Times New Roman" w:cs="Times New Roman"/>
@@ -1784,7 +2168,7 @@
         </w:rPr>
         <w:t>Dietterichl T G. Ensemble learning[J]. 2002.</w:t>
       </w:r>
-      <w:bookmarkEnd w:id="9"/>
+      <w:bookmarkEnd w:id="10"/>
     </w:p>
     <w:p>
       <w:pPr>
@@ -1800,7 +2184,7 @@
           <w:lang w:val="en-US" w:eastAsia="zh-CN"/>
         </w:rPr>
       </w:pPr>
-      <w:bookmarkStart w:id="10" w:name="_Ref7289"/>
+      <w:bookmarkStart w:id="11" w:name="_Ref7289"/>
       <w:r>
         <w:rPr>
           <w:rFonts w:hint="default" w:ascii="Times New Roman" w:hAnsi="Times New Roman" w:cs="Times New Roman"/>
@@ -1810,7 +2194,7 @@
         </w:rPr>
         <w:t>Dietterich T G. An experimental comparison of three methods for constructing ensembles of decision trees: Bagging, boosting, and randomization[J]. Machine learning, 2000, 40(2): 139-157.</w:t>
       </w:r>
-      <w:bookmarkEnd w:id="10"/>
+      <w:bookmarkEnd w:id="11"/>
     </w:p>
     <w:p>
       <w:pPr>
@@ -1826,7 +2210,7 @@
           <w:lang w:val="en-US" w:eastAsia="zh-CN"/>
         </w:rPr>
       </w:pPr>
-      <w:bookmarkStart w:id="11" w:name="_Ref31057"/>
+      <w:bookmarkStart w:id="12" w:name="_Ref31057"/>
       <w:r>
         <w:rPr>
           <w:rFonts w:hint="default" w:ascii="Times New Roman" w:hAnsi="Times New Roman" w:cs="Times New Roman"/>
@@ -1836,7 +2220,7 @@
         </w:rPr>
         <w:t>Opitz D, Maclin R. Popular ensemble methods: An empirical study[J]. Journal of artificial intelligence research, 1999, 11: 169-198.</w:t>
       </w:r>
-      <w:bookmarkEnd w:id="11"/>
+      <w:bookmarkEnd w:id="12"/>
     </w:p>
     <w:p>
       <w:pPr>
@@ -1852,7 +2236,7 @@
           <w:lang w:val="en-US" w:eastAsia="zh-CN"/>
         </w:rPr>
       </w:pPr>
-      <w:bookmarkStart w:id="12" w:name="_Ref31096"/>
+      <w:bookmarkStart w:id="13" w:name="_Ref31096"/>
       <w:r>
         <w:rPr>
           <w:rFonts w:hint="default" w:ascii="Times New Roman" w:hAnsi="Times New Roman" w:eastAsia="宋体" w:cs="Times New Roman"/>
@@ -1866,7 +2250,7 @@
         </w:rPr>
         <w:t>Kohavi R. A study of cross-validation and bootstrap for accuracy estimation and model selection[C]//Ijcai. 1995, 14(2): 1137-1145.</w:t>
       </w:r>
-      <w:bookmarkEnd w:id="12"/>
+      <w:bookmarkEnd w:id="13"/>
     </w:p>
     <w:p>
       <w:pPr>
@@ -1930,7 +2314,7 @@
           <w:lang w:val="en-US" w:eastAsia="zh-CN"/>
         </w:rPr>
       </w:pPr>
-      <w:bookmarkStart w:id="13" w:name="_Ref18863"/>
+      <w:bookmarkStart w:id="14" w:name="_Ref18863"/>
       <w:r>
         <w:rPr>
           <w:rFonts w:hint="default" w:ascii="Times New Roman" w:hAnsi="Times New Roman" w:cs="Times New Roman"/>
@@ -1940,7 +2324,7 @@
         </w:rPr>
         <w:t>周志华. 机器学习[M]. Qing hua da xue chu ban she, 2016.</w:t>
       </w:r>
-      <w:bookmarkEnd w:id="13"/>
+      <w:bookmarkEnd w:id="14"/>
     </w:p>
     <w:p>
       <w:pPr>
@@ -1956,7 +2340,7 @@
           <w:lang w:val="en-US" w:eastAsia="zh-CN"/>
         </w:rPr>
       </w:pPr>
-      <w:bookmarkStart w:id="14" w:name="_Ref12972"/>
+      <w:bookmarkStart w:id="15" w:name="_Ref12972"/>
       <w:r>
         <w:rPr>
           <w:rFonts w:hint="default" w:ascii="Times New Roman" w:hAnsi="Times New Roman" w:cs="Times New Roman"/>
@@ -1966,7 +2350,7 @@
         </w:rPr>
         <w:t>Hall P. The bootstrap and Edgeworth expansion[M]. Springer Science &amp; Business Media, 2013.</w:t>
       </w:r>
-      <w:bookmarkEnd w:id="14"/>
+      <w:bookmarkEnd w:id="15"/>
     </w:p>
     <w:sectPr>
       <w:pgSz w:w="11906" w:h="16838"/>
@@ -2498,12 +2882,12 @@
       <w:sz w:val="28"/>
     </w:rPr>
   </w:style>
-  <w:style w:type="character" w:default="1" w:styleId="6">
+  <w:style w:type="character" w:default="1" w:styleId="7">
     <w:name w:val="Default Paragraph Font"/>
     <w:semiHidden/>
     <w:uiPriority w:val="0"/>
   </w:style>
-  <w:style w:type="table" w:default="1" w:styleId="8">
+  <w:style w:type="table" w:default="1" w:styleId="9">
     <w:name w:val="Normal Table"/>
     <w:semiHidden/>
     <w:qFormat/>
@@ -2518,9 +2902,24 @@
       </w:tblCellMar>
     </w:tblPr>
   </w:style>
-  <w:style w:type="character" w:styleId="7">
+  <w:style w:type="paragraph" w:styleId="6">
+    <w:name w:val="Normal (Web)"/>
+    <w:basedOn w:val="1"/>
+    <w:uiPriority w:val="0"/>
+    <w:pPr>
+      <w:spacing w:before="0" w:beforeAutospacing="1" w:after="0" w:afterAutospacing="1"/>
+      <w:ind w:left="0" w:right="0"/>
+      <w:jc w:val="left"/>
+    </w:pPr>
+    <w:rPr>
+      <w:kern w:val="0"/>
+      <w:sz w:val="24"/>
+      <w:lang w:val="en-US" w:eastAsia="zh-CN" w:bidi="ar"/>
+    </w:rPr>
+  </w:style>
+  <w:style w:type="character" w:styleId="8">
     <w:name w:val="Strong"/>
-    <w:basedOn w:val="6"/>
+    <w:basedOn w:val="7"/>
     <w:qFormat/>
     <w:uiPriority w:val="0"/>
     <w:rPr>

</xml_diff>